<commit_message>
Parts of the image upload functionality
</commit_message>
<xml_diff>
--- a/Doc/Upload Image Function.docx
+++ b/Doc/Upload Image Function.docx
@@ -7,16 +7,7 @@
         <w:pStyle w:val="Otsikko1"/>
       </w:pPr>
       <w:r>
-        <w:t>Upload</w:t>
-      </w:r>
-      <w:r>
-        <w:t xml:space="preserve"> </w:t>
-      </w:r>
-      <w:r>
-        <w:t>Image</w:t>
-      </w:r>
-      <w:r>
-        <w:t xml:space="preserve"> Function</w:t>
+        <w:t>Upload Image Function</w:t>
       </w:r>
     </w:p>
     <w:p>
@@ -43,8 +34,6 @@
       <w:r>
         <w:t>Valid upload</w:t>
       </w:r>
-      <w:bookmarkStart w:id="0" w:name="_GoBack"/>
-      <w:bookmarkEnd w:id="0"/>
     </w:p>
     <w:p>
       <w:r>
@@ -64,18 +53,7 @@
     </w:p>
     <w:p>
       <w:r>
-        <w:t>The image is shown to everyone viewing the particular idea page.</w:t>
-      </w:r>
-      <w:r>
-        <w:t xml:space="preserve"> (</w:t>
-      </w:r>
-      <w:proofErr w:type="gramStart"/>
-      <w:r>
-        <w:t>thumbnail</w:t>
-      </w:r>
-      <w:proofErr w:type="gramEnd"/>
-      <w:r>
-        <w:t xml:space="preserve"> on the main page?)</w:t>
+        <w:t>The image is shown to everyone viewing the particular idea page. (thumbnail on the main page?)</w:t>
       </w:r>
     </w:p>
     <w:p/>
@@ -89,32 +67,17 @@
     </w:p>
     <w:p>
       <w:r>
-        <w:t xml:space="preserve">Too big </w:t>
-      </w:r>
-      <w:r>
-        <w:t>(100KB max)</w:t>
-      </w:r>
-    </w:p>
-    <w:p>
-      <w:r>
-        <w:t xml:space="preserve">Wrong format </w:t>
-      </w:r>
-      <w:r>
-        <w:t xml:space="preserve">(only .JPEG is allowed) </w:t>
-      </w:r>
-    </w:p>
-    <w:p>
-      <w:r>
-        <w:t xml:space="preserve">User </w:t>
-      </w:r>
-      <w:r>
-        <w:t xml:space="preserve">gets prompt to </w:t>
-      </w:r>
-      <w:r>
-        <w:t xml:space="preserve">skip </w:t>
-      </w:r>
-      <w:r>
-        <w:t>or to try again.</w:t>
+        <w:t>Too big (100KB max)</w:t>
+      </w:r>
+    </w:p>
+    <w:p>
+      <w:r>
+        <w:t xml:space="preserve">Wrong format (only .JPEG is allowed) </w:t>
+      </w:r>
+    </w:p>
+    <w:p>
+      <w:r>
+        <w:t>User gets prompt to skip or to try again.</w:t>
       </w:r>
     </w:p>
     <w:p/>
@@ -128,15 +91,7 @@
     </w:p>
     <w:p>
       <w:r>
-        <w:t xml:space="preserve">I went through, this </w:t>
-      </w:r>
-      <w:proofErr w:type="spellStart"/>
-      <w:r>
-        <w:t>stackflow</w:t>
-      </w:r>
-      <w:proofErr w:type="spellEnd"/>
-      <w:r>
-        <w:t xml:space="preserve"> thread proved to be most convenient. It suggests we use a file system approach and store only </w:t>
+        <w:t xml:space="preserve">I went through, this stackflow thread proved to be most convenient. It suggests we use a file system approach and store only </w:t>
       </w:r>
       <w:r>
         <w:rPr>
@@ -159,6 +114,42 @@
         </w:r>
       </w:hyperlink>
     </w:p>
+    <w:p/>
+    <w:p>
+      <w:r>
+        <w:t>Decision: We will go with file system approach.</w:t>
+      </w:r>
+    </w:p>
+    <w:p/>
+    <w:p>
+      <w:pPr>
+        <w:pStyle w:val="Otsikko2"/>
+      </w:pPr>
+      <w:r>
+        <w:t>Implementation</w:t>
+      </w:r>
+    </w:p>
+    <w:p>
+      <w:r>
+        <w:t xml:space="preserve">My implementation follows for the main parts </w:t>
+      </w:r>
+      <w:bookmarkStart w:id="0" w:name="_GoBack"/>
+      <w:bookmarkEnd w:id="0"/>
+      <w:r>
+        <w:t>the next steps</w:t>
+      </w:r>
+    </w:p>
+    <w:p>
+      <w:hyperlink r:id="rId5" w:history="1">
+        <w:r>
+          <w:rPr>
+            <w:rStyle w:val="Hyperlinkki"/>
+          </w:rPr>
+          <w:t>http://msdn.microsoft.com/en-us/library/system.web.ui.webcontrols.fileupload%28v=vs.100%29.aspx</w:t>
+        </w:r>
+      </w:hyperlink>
+    </w:p>
+    <w:p/>
     <w:p/>
     <w:sectPr>
       <w:pgSz w:w="11906" w:h="16838"/>
@@ -671,6 +662,18 @@
       <w:u w:val="single"/>
     </w:rPr>
   </w:style>
+  <w:style w:type="character" w:styleId="AvattuHyperlinkki">
+    <w:name w:val="FollowedHyperlink"/>
+    <w:basedOn w:val="Kappaleenoletusfontti"/>
+    <w:uiPriority w:val="99"/>
+    <w:semiHidden/>
+    <w:unhideWhenUsed/>
+    <w:rsid w:val="00422E0B"/>
+    <w:rPr>
+      <w:color w:val="954F72" w:themeColor="followedHyperlink"/>
+      <w:u w:val="single"/>
+    </w:rPr>
+  </w:style>
 </w:styles>
 </file>
 

</xml_diff>